<commit_message>
file change by boranaga
</commit_message>
<xml_diff>
--- a/캡스톤디자인최종보고서(서식).docx
+++ b/캡스톤디자인최종보고서(서식).docx
@@ -7288,28 +7288,14 @@
         <w:rPr>
           <w:rFonts w:hint="eastAsia"/>
         </w:rPr>
-        <w:t xml:space="preserve">, </w:t>
-      </w:r>
-      <w:proofErr w:type="spellStart"/>
-      <w:r>
-        <w:rPr>
-          <w:rFonts w:hint="eastAsia"/>
-        </w:rPr>
-        <w:t>y^</w:t>
+        <w:t>, y^</w:t>
       </w:r>
       <w:proofErr w:type="gramStart"/>
       <w:r>
         <w:rPr>
           <w:rFonts w:hint="eastAsia"/>
         </w:rPr>
-        <w:t>r</w:t>
-      </w:r>
-      <w:proofErr w:type="spellEnd"/>
-      <w:r>
-        <w:rPr>
-          <w:rFonts w:hint="eastAsia"/>
-        </w:rPr>
-        <w:t xml:space="preserve"> </w:t>
+        <w:t xml:space="preserve">r </w:t>
       </w:r>
       <w:r>
         <w:rPr>
@@ -18367,9 +18353,11 @@
           </m:sup>
         </m:sSup>
       </m:oMath>
+      <w:proofErr w:type="spellStart"/>
       <w:r>
         <w:t>를</w:t>
       </w:r>
+      <w:proofErr w:type="spellEnd"/>
       <w:r>
         <w:t xml:space="preserve"> </w:t>
       </w:r>
@@ -18580,11 +18568,9 @@
       <w:r>
         <w:t>​</w:t>
       </w:r>
-      <w:proofErr w:type="spellStart"/>
       <w:r>
         <w:t>를</w:t>
       </w:r>
-      <w:proofErr w:type="spellEnd"/>
       <w:r>
         <w:t xml:space="preserve"> </w:t>
       </w:r>
@@ -19126,11 +19112,9 @@
         </w:rPr>
         <w:t>​</w:t>
       </w:r>
-      <w:proofErr w:type="spellStart"/>
       <w:r>
         <w:t>를</w:t>
       </w:r>
-      <w:proofErr w:type="spellEnd"/>
       <w:r>
         <w:t xml:space="preserve"> </w:t>
       </w:r>
@@ -19256,11 +19240,9 @@
         </w:rPr>
         <w:t>​</w:t>
       </w:r>
-      <w:proofErr w:type="spellStart"/>
       <w:r>
         <w:t>를</w:t>
       </w:r>
-      <w:proofErr w:type="spellEnd"/>
       <w:r>
         <w:t xml:space="preserve"> </w:t>
       </w:r>
@@ -20491,11 +20473,9 @@
       <w:r>
         <w:t>​</w:t>
       </w:r>
-      <w:proofErr w:type="spellStart"/>
       <w:r>
         <w:t>를</w:t>
       </w:r>
-      <w:proofErr w:type="spellEnd"/>
       <w:r>
         <w:t xml:space="preserve"> </w:t>
       </w:r>
@@ -23872,6 +23852,7 @@
       <w:pPr>
         <w:ind w:leftChars="0" w:left="0" w:firstLineChars="0" w:firstLine="0"/>
       </w:pPr>
+      <w:bookmarkStart w:id="0" w:name="_Hlk169285893"/>
       <w:r>
         <w:rPr>
           <w:rFonts w:hint="eastAsia"/>
@@ -24831,6 +24812,7 @@
         <w:t>확인하기</w:t>
       </w:r>
     </w:p>
+    <w:bookmarkEnd w:id="0"/>
     <w:p>
       <w:pPr>
         <w:ind w:leftChars="0" w:left="0" w:firstLineChars="0" w:firstLine="0"/>
@@ -24875,6 +24857,7 @@
       <w:pPr>
         <w:ind w:leftChars="15" w:firstLineChars="0" w:firstLine="0"/>
       </w:pPr>
+      <w:bookmarkStart w:id="1" w:name="_Hlk169285921"/>
       <w:r>
         <w:rPr>
           <w:rFonts w:hint="eastAsia"/>
@@ -25344,6 +25327,7 @@
         <w:t>.</w:t>
       </w:r>
     </w:p>
+    <w:bookmarkEnd w:id="1"/>
     <w:p>
       <w:pPr>
         <w:ind w:leftChars="15" w:firstLineChars="50"/>

</xml_diff>